<commit_message>
Individual weekly report updated
</commit_message>
<xml_diff>
--- a/reports/individual weekly reports - Lance.docx
+++ b/reports/individual weekly reports - Lance.docx
@@ -25,6 +25,8 @@
                 <w:bCs/>
               </w:rPr>
             </w:pPr>
+            <w:bookmarkStart w:id="0" w:name="_GoBack"/>
+            <w:bookmarkEnd w:id="0"/>
             <w:r>
               <w:rPr>
                 <w:b/>
@@ -125,15 +127,7 @@
               <w:t>.</w:t>
             </w:r>
             <w:r>
-              <w:t xml:space="preserve"> Steve </w:t>
-            </w:r>
-            <w:proofErr w:type="spellStart"/>
-            <w:r>
-              <w:t>Trewick</w:t>
-            </w:r>
-            <w:proofErr w:type="spellEnd"/>
-            <w:r>
-              <w:t xml:space="preserve"> and </w:t>
+              <w:t xml:space="preserve"> Steve Trewick and </w:t>
             </w:r>
             <w:r>
               <w:t xml:space="preserve">Prof. </w:t>
@@ -144,78 +138,49 @@
             <w:r>
               <w:t xml:space="preserve"> in readiness for our first introductory meeting associated with Project </w:t>
             </w:r>
-            <w:proofErr w:type="spellStart"/>
-            <w:r>
-              <w:t>Turitea</w:t>
-            </w:r>
-            <w:proofErr w:type="spellEnd"/>
+            <w:r>
+              <w:t xml:space="preserve">Turitea </w:t>
+            </w:r>
+            <w:r>
+              <w:t>W</w:t>
+            </w:r>
+            <w:r>
+              <w:t xml:space="preserve">eb </w:t>
+            </w:r>
+            <w:r>
+              <w:t>R</w:t>
+            </w:r>
+            <w:r>
+              <w:t>esources</w:t>
+            </w:r>
+            <w:r>
+              <w:t>. These questions were targeted in an attempt to understand the background and scope of the project. There were also a series of technical questions to understand any preferences in programming software and hardware.</w:t>
+            </w:r>
+          </w:p>
+          <w:p>
+            <w:pPr>
+              <w:spacing w:line="360" w:lineRule="auto"/>
+            </w:pPr>
+            <w:r>
+              <w:t>Actively participated (via Microsoft Skype) in a 1.5-hour introductory meeting with Professors Steve Trewick and Amjed Tahir on Wednesday 17, 2019 at 11</w:t>
+            </w:r>
             <w:r>
               <w:t xml:space="preserve"> </w:t>
             </w:r>
             <w:r>
-              <w:t>W</w:t>
-            </w:r>
-            <w:r>
-              <w:t xml:space="preserve">eb </w:t>
-            </w:r>
-            <w:r>
-              <w:t>R</w:t>
-            </w:r>
-            <w:r>
-              <w:t>esources</w:t>
-            </w:r>
-            <w:r>
-              <w:t>. These questions were targeted in an attempt to understand the background and scope of the project. There were also a series of technical questions to understand any preferences in programming software and hardware.</w:t>
-            </w:r>
-          </w:p>
-          <w:p>
-            <w:pPr>
-              <w:spacing w:line="360" w:lineRule="auto"/>
-            </w:pPr>
-            <w:r>
-              <w:t xml:space="preserve">Actively participated (via Microsoft Skype) in a 1.5-hour introductory meeting with Professors Steve </w:t>
-            </w:r>
-            <w:proofErr w:type="spellStart"/>
-            <w:r>
-              <w:t>Trewick</w:t>
-            </w:r>
-            <w:proofErr w:type="spellEnd"/>
-            <w:r>
-              <w:t xml:space="preserve"> and Amjed Tahir on Wednesday 17, 2019 at 11</w:t>
-            </w:r>
-            <w:r>
-              <w:t xml:space="preserve"> </w:t>
-            </w:r>
-            <w:r>
               <w:t xml:space="preserve">am, and my fellow team members. Many of </w:t>
             </w:r>
             <w:r>
               <w:t>my</w:t>
             </w:r>
             <w:r>
-              <w:t xml:space="preserve"> questions were answered during this session without asking them, however I did take an opportunity to raise some that were not answered at the end of Prof. Steve </w:t>
-            </w:r>
-            <w:proofErr w:type="spellStart"/>
-            <w:r>
-              <w:t>Trewick's</w:t>
-            </w:r>
-            <w:proofErr w:type="spellEnd"/>
-            <w:r>
-              <w:t xml:space="preserve"> discussion. I also took this opportunity to raise concerns with Prof. Amjed Tahir about the small size of our team, and the fact that the project scope was somewhat vague. He assured us that he believed the project scope could be narrowed with a strong focus on producing a web application that demonstrates</w:t>
+              <w:t xml:space="preserve"> questions were answered during this session without asking them, however I did take an opportunity to raise some that were not answered at the end of Prof. Steve Trewick's discussion. I also took this opportunity to raise concerns with Prof. Amjed Tahir about the small size of our team, and the fact that the project scope was somewhat vague. He assured us that he believed the project scope could be narrowed with a strong focus on producing a web application that demonstrates</w:t>
             </w:r>
             <w:r>
               <w:t xml:space="preserve"> the following key aspects</w:t>
             </w:r>
             <w:r>
-              <w:t xml:space="preserve">: (a) graphical mapping of the </w:t>
-            </w:r>
-            <w:proofErr w:type="spellStart"/>
-            <w:r>
-              <w:t>Turitea</w:t>
-            </w:r>
-            <w:proofErr w:type="spellEnd"/>
-            <w:r>
-              <w:t xml:space="preserve"> Stream (with dynamic interaction</w:t>
+              <w:t>: (a) graphical mapping of the Turitea Stream (with dynamic interaction</w:t>
             </w:r>
             <w:r>
               <w:t xml:space="preserve"> and introspection</w:t>
@@ -338,15 +303,7 @@
               <w:t xml:space="preserve"> </w:t>
             </w:r>
             <w:r>
-              <w:t xml:space="preserve">pm. This was a constructive meeting where we learned more about each other and our strengths. From this meeting we decided to use GitHub for our repository, and to use the </w:t>
-            </w:r>
-            <w:proofErr w:type="spellStart"/>
-            <w:r>
-              <w:t>KanBan</w:t>
-            </w:r>
-            <w:proofErr w:type="spellEnd"/>
-            <w:r>
-              <w:t xml:space="preserve"> contained within it to regulate our activities. During this meeting o</w:t>
+              <w:t>pm. This was a constructive meeting where we learned more about each other and our strengths. From this meeting we decided to use GitHub for our repository, and to use the KanBan contained within it to regulate our activities. During this meeting o</w:t>
             </w:r>
             <w:r>
               <w:t xml:space="preserve">ne of our team members </w:t>
@@ -431,54 +388,25 @@
             <w:r>
               <w:t xml:space="preserve"> This meant that the backend could be developed in Golang by Chen </w:t>
             </w:r>
-            <w:proofErr w:type="spellStart"/>
             <w:r>
               <w:t>X</w:t>
             </w:r>
             <w:r>
-              <w:t>ingyu</w:t>
-            </w:r>
-            <w:proofErr w:type="spellEnd"/>
-            <w:r>
-              <w:t>, who is experienced with using this language.</w:t>
-            </w:r>
-          </w:p>
-          <w:p>
-            <w:pPr>
-              <w:spacing w:line="360" w:lineRule="auto"/>
-            </w:pPr>
-            <w:r>
-              <w:t xml:space="preserve">Developed a series of preliminary Wire-Frames for consideration. These were created using </w:t>
-            </w:r>
-            <w:proofErr w:type="spellStart"/>
-            <w:r>
-              <w:t>Wireframesketcher</w:t>
-            </w:r>
-            <w:proofErr w:type="spellEnd"/>
-            <w:r>
-              <w:t xml:space="preserve"> which is </w:t>
-            </w:r>
-            <w:r>
-              <w:t xml:space="preserve">a wireframing tool that helps designers, developers and product managers quickly create wireframes, </w:t>
-            </w:r>
-            <w:proofErr w:type="spellStart"/>
-            <w:r>
-              <w:t>mockups</w:t>
-            </w:r>
-            <w:proofErr w:type="spellEnd"/>
-            <w:r>
-              <w:t xml:space="preserve"> and prototypes for desktop, web and mobile applications.</w:t>
-            </w:r>
-            <w:r>
-              <w:t xml:space="preserve"> More work is required, but it is hoped that it can be used as a tool for Prof. Steve </w:t>
-            </w:r>
-            <w:proofErr w:type="spellStart"/>
-            <w:r>
-              <w:t>Trewick</w:t>
-            </w:r>
-            <w:proofErr w:type="spellEnd"/>
-            <w:r>
-              <w:t xml:space="preserve"> to use when reviewing the webpages.</w:t>
+              <w:t>ingyu, who is experienced with using this language.</w:t>
+            </w:r>
+          </w:p>
+          <w:p>
+            <w:pPr>
+              <w:spacing w:line="360" w:lineRule="auto"/>
+            </w:pPr>
+            <w:r>
+              <w:t xml:space="preserve">Developed a series of preliminary Wire-Frames for consideration. These were created using Wireframesketcher which is </w:t>
+            </w:r>
+            <w:r>
+              <w:t>a wireframing tool that helps designers, developers and product managers quickly create wireframes, mockups and prototypes for desktop, web and mobile applications.</w:t>
+            </w:r>
+            <w:r>
+              <w:t xml:space="preserve"> More work is required, but it is hoped that it can be used as a tool for Prof. Steve Trewick to use when reviewing the webpages.</w:t>
             </w:r>
           </w:p>
         </w:tc>
@@ -568,11 +496,9 @@
             <w:r>
               <w:t xml:space="preserve">Investigating different WYSIWYG APIs to help with developing editable blogs for the webpages. The APIs looked at were </w:t>
             </w:r>
-            <w:proofErr w:type="spellStart"/>
             <w:r>
               <w:t>CKEditor</w:t>
             </w:r>
-            <w:proofErr w:type="spellEnd"/>
             <w:r>
               <w:rPr>
                 <w:b/>
@@ -580,11 +506,9 @@
               </w:rPr>
               <w:t xml:space="preserve">, </w:t>
             </w:r>
-            <w:proofErr w:type="spellStart"/>
             <w:r>
               <w:t>TinyMCE</w:t>
             </w:r>
-            <w:proofErr w:type="spellEnd"/>
             <w:r>
               <w:t xml:space="preserve"> and Wiki.js. These are still be</w:t>
             </w:r>
@@ -612,10 +536,7 @@
               <w:t xml:space="preserve"> </w:t>
             </w:r>
             <w:r>
-              <w:t>pm.</w:t>
-            </w:r>
-            <w:r>
-              <w:t xml:space="preserve"> During this meeting guidance was sought on </w:t>
+              <w:t xml:space="preserve">pm. During this meeting guidance was sought on </w:t>
             </w:r>
             <w:r>
               <w:t>whether or not our</w:t>
@@ -636,10 +557,7 @@
               <w:t xml:space="preserve"> conventional</w:t>
             </w:r>
             <w:r>
-              <w:t xml:space="preserve"> WYSIWYG APIs. </w:t>
-            </w:r>
-            <w:r>
-              <w:t xml:space="preserve">This meeting was followed up at 8 pm with the team members to discuss Amjed's comments more in detail. </w:t>
+              <w:t xml:space="preserve"> WYSIWYG APIs. This meeting was followed up at 8 pm with the team members to discuss Amjed's comments more in detail. </w:t>
             </w:r>
             <w:r>
               <w:t>During that meeting</w:t>
@@ -656,12 +574,7 @@
               <w:t>Researched</w:t>
             </w:r>
             <w:r>
-              <w:t>, and designed a pro</w:t>
-            </w:r>
-            <w:bookmarkStart w:id="0" w:name="_GoBack"/>
-            <w:bookmarkEnd w:id="0"/>
-            <w:r>
-              <w:t xml:space="preserve">ject Risk Management </w:t>
+              <w:t xml:space="preserve">, and designed a project Risk Management </w:t>
             </w:r>
             <w:r>
               <w:t xml:space="preserve">Matrix for this particular project. Risks were then identified, assessed, and controls conceived to manage the identified risks. Considerable effort was also put in to finalise the week 4 report. It is unclear yet if that effort was too much, or not enough. </w:t>
@@ -694,6 +607,73 @@
             <w:pPr>
               <w:spacing w:line="360" w:lineRule="auto"/>
             </w:pPr>
+            <w:r>
+              <w:t xml:space="preserve">Spent considerable time exploring Wiki.js. Wiki.js is quite easy to use and relatively powerful, </w:t>
+            </w:r>
+            <w:r>
+              <w:t xml:space="preserve">so much so that it might be seen as taking a shortcut. Also, there was some pretty basic functionality </w:t>
+            </w:r>
+            <w:r>
+              <w:lastRenderedPageBreak/>
+              <w:t>(such as creating hyperlinks) that hadn't yet been implemented which may make it difficult for the sponsor</w:t>
+            </w:r>
+            <w:r>
+              <w:t xml:space="preserve"> to use. </w:t>
+            </w:r>
+            <w:r>
+              <w:t xml:space="preserve">You can still use HTML, but that would be presumably be </w:t>
+            </w:r>
+            <w:r>
+              <w:t>beyond the capabilities of the sponsor</w:t>
+            </w:r>
+            <w:r>
+              <w:t xml:space="preserve">. It is a known solution and so rather than spending a lot more time on it, it was decided to leave its selection for now, and work on </w:t>
+            </w:r>
+            <w:r>
+              <w:t xml:space="preserve">the </w:t>
+            </w:r>
+            <w:r>
+              <w:t>other HTML screens.</w:t>
+            </w:r>
+            <w:r>
+              <w:br/>
+              <w:t xml:space="preserve">Meeting (via Microsoft Skype) with the team on Wednesday 14 August, 2019 at 8pm. At this meeting we discussed Wiki.js, and decided that we would get </w:t>
+            </w:r>
+            <w:r>
+              <w:t>Amjed's opinion on just how much functionality would should use it for. His feedback was essentially that we should not overuse it.</w:t>
+            </w:r>
+          </w:p>
+          <w:p>
+            <w:pPr>
+              <w:spacing w:line="360" w:lineRule="auto"/>
+            </w:pPr>
+            <w:r>
+              <w:t>Significant hours were spent constructing HTML code over the weekend. Considerable work is still required, but we have at least started.</w:t>
+            </w:r>
+          </w:p>
+        </w:tc>
+      </w:tr>
+      <w:tr>
+        <w:tc>
+          <w:tcPr>
+            <w:tcW w:w="9016" w:type="dxa"/>
+          </w:tcPr>
+          <w:p>
+            <w:pPr>
+              <w:spacing w:line="360" w:lineRule="auto"/>
+              <w:rPr>
+                <w:b/>
+                <w:bCs/>
+              </w:rPr>
+            </w:pPr>
+            <w:r>
+              <w:rPr>
+                <w:b/>
+                <w:bCs/>
+              </w:rPr>
+              <w:lastRenderedPageBreak/>
+              <w:t>Week 6 (18-08-2019 to 24-08-2019)</w:t>
+            </w:r>
           </w:p>
         </w:tc>
       </w:tr>

</xml_diff>